<commit_message>
Ajout calculs bilan et renvoi Json
</commit_message>
<xml_diff>
--- a/sprint1/MCD PE v0.1.2.docx
+++ b/sprint1/MCD PE v0.1.2.docx
@@ -664,15 +664,16 @@
         <w:tblLook w:val="04A0" w:firstRow="1" w:lastRow="0" w:firstColumn="1" w:lastColumn="0" w:noHBand="0" w:noVBand="1"/>
       </w:tblPr>
       <w:tblGrid>
-        <w:gridCol w:w="959"/>
-        <w:gridCol w:w="5103"/>
-        <w:gridCol w:w="1559"/>
-        <w:gridCol w:w="1524"/>
+        <w:gridCol w:w="936"/>
+        <w:gridCol w:w="4450"/>
+        <w:gridCol w:w="1526"/>
+        <w:gridCol w:w="1321"/>
+        <w:gridCol w:w="1055"/>
       </w:tblGrid>
       <w:tr>
         <w:tc>
           <w:tcPr>
-            <w:tcW w:w="959" w:type="dxa"/>
+            <w:tcW w:w="936" w:type="dxa"/>
           </w:tcPr>
           <w:p>
             <w:r>
@@ -682,7 +683,7 @@
         </w:tc>
         <w:tc>
           <w:tcPr>
-            <w:tcW w:w="5103" w:type="dxa"/>
+            <w:tcW w:w="4450" w:type="dxa"/>
           </w:tcPr>
           <w:p>
             <w:r>
@@ -692,7 +693,7 @@
         </w:tc>
         <w:tc>
           <w:tcPr>
-            <w:tcW w:w="1559" w:type="dxa"/>
+            <w:tcW w:w="1526" w:type="dxa"/>
           </w:tcPr>
           <w:p>
             <w:r>
@@ -702,11 +703,26 @@
         </w:tc>
         <w:tc>
           <w:tcPr>
-            <w:tcW w:w="1524" w:type="dxa"/>
+            <w:tcW w:w="1321" w:type="dxa"/>
           </w:tcPr>
           <w:p>
             <w:r>
               <w:t>Date</w:t>
+            </w:r>
+          </w:p>
+        </w:tc>
+        <w:tc>
+          <w:tcPr>
+            <w:tcW w:w="1055" w:type="dxa"/>
+            <w:vMerge w:val="restart"/>
+            <w:vAlign w:val="center"/>
+          </w:tcPr>
+          <w:p>
+            <w:pPr>
+              <w:jc w:val="center"/>
+            </w:pPr>
+            <w:r>
+              <w:t>Sprint 1</w:t>
             </w:r>
           </w:p>
         </w:tc>
@@ -714,7 +730,7 @@
       <w:tr>
         <w:tc>
           <w:tcPr>
-            <w:tcW w:w="959" w:type="dxa"/>
+            <w:tcW w:w="936" w:type="dxa"/>
           </w:tcPr>
           <w:p>
             <w:r>
@@ -724,48 +740,56 @@
         </w:tc>
         <w:tc>
           <w:tcPr>
-            <w:tcW w:w="5103" w:type="dxa"/>
-          </w:tcPr>
-          <w:p>
-            <w:r>
-              <w:t>§</w:t>
-            </w:r>
-            <w:r>
-              <w:t>3.</w:t>
-            </w:r>
-            <w:r>
-              <w:t>2</w:t>
-            </w:r>
-            <w:r>
-              <w:t> : Création de la table RECETTE</w:t>
-            </w:r>
-          </w:p>
-        </w:tc>
-        <w:tc>
-          <w:tcPr>
-            <w:tcW w:w="1559" w:type="dxa"/>
-          </w:tcPr>
-          <w:p>
-            <w:r>
-              <w:t>Inidjel Gaetan</w:t>
-            </w:r>
-          </w:p>
-        </w:tc>
-        <w:tc>
-          <w:tcPr>
-            <w:tcW w:w="1524" w:type="dxa"/>
+            <w:tcW w:w="4450" w:type="dxa"/>
+          </w:tcPr>
+          <w:p>
+            <w:r>
+              <w:t>§3.2 : Création de la table RECETTE</w:t>
+            </w:r>
+          </w:p>
+        </w:tc>
+        <w:tc>
+          <w:tcPr>
+            <w:tcW w:w="1526" w:type="dxa"/>
+          </w:tcPr>
+          <w:p>
+            <w:proofErr w:type="spellStart"/>
+            <w:r>
+              <w:t>Inidjel</w:t>
+            </w:r>
+            <w:proofErr w:type="spellEnd"/>
+            <w:r>
+              <w:t xml:space="preserve"> </w:t>
+            </w:r>
+            <w:proofErr w:type="spellStart"/>
+            <w:r>
+              <w:t>Gaetan</w:t>
+            </w:r>
+            <w:proofErr w:type="spellEnd"/>
+          </w:p>
+        </w:tc>
+        <w:tc>
+          <w:tcPr>
+            <w:tcW w:w="1321" w:type="dxa"/>
           </w:tcPr>
           <w:p>
             <w:r>
               <w:t>18/04/2018</w:t>
             </w:r>
           </w:p>
+        </w:tc>
+        <w:tc>
+          <w:tcPr>
+            <w:tcW w:w="1055" w:type="dxa"/>
+            <w:vMerge/>
+          </w:tcPr>
+          <w:p/>
         </w:tc>
       </w:tr>
       <w:tr>
         <w:tc>
           <w:tcPr>
-            <w:tcW w:w="959" w:type="dxa"/>
+            <w:tcW w:w="936" w:type="dxa"/>
           </w:tcPr>
           <w:p>
             <w:r>
@@ -775,7 +799,7 @@
         </w:tc>
         <w:tc>
           <w:tcPr>
-            <w:tcW w:w="5103" w:type="dxa"/>
+            <w:tcW w:w="4450" w:type="dxa"/>
           </w:tcPr>
           <w:p>
             <w:r>
@@ -821,29 +845,46 @@
         </w:tc>
         <w:tc>
           <w:tcPr>
-            <w:tcW w:w="1559" w:type="dxa"/>
-          </w:tcPr>
-          <w:p>
-            <w:r>
-              <w:t>Inidjel Gaetan</w:t>
-            </w:r>
-          </w:p>
-        </w:tc>
-        <w:tc>
-          <w:tcPr>
-            <w:tcW w:w="1524" w:type="dxa"/>
+            <w:tcW w:w="1526" w:type="dxa"/>
+          </w:tcPr>
+          <w:p>
+            <w:proofErr w:type="spellStart"/>
+            <w:r>
+              <w:t>Inidjel</w:t>
+            </w:r>
+            <w:proofErr w:type="spellEnd"/>
+            <w:r>
+              <w:t xml:space="preserve"> </w:t>
+            </w:r>
+            <w:proofErr w:type="spellStart"/>
+            <w:r>
+              <w:t>Gaetan</w:t>
+            </w:r>
+            <w:proofErr w:type="spellEnd"/>
+          </w:p>
+        </w:tc>
+        <w:tc>
+          <w:tcPr>
+            <w:tcW w:w="1321" w:type="dxa"/>
           </w:tcPr>
           <w:p>
             <w:r>
               <w:t>18/04/2018</w:t>
             </w:r>
           </w:p>
+        </w:tc>
+        <w:tc>
+          <w:tcPr>
+            <w:tcW w:w="1055" w:type="dxa"/>
+            <w:vMerge/>
+          </w:tcPr>
+          <w:p/>
         </w:tc>
       </w:tr>
       <w:tr>
         <w:tc>
           <w:tcPr>
-            <w:tcW w:w="959" w:type="dxa"/>
+            <w:tcW w:w="936" w:type="dxa"/>
           </w:tcPr>
           <w:p>
             <w:r>
@@ -853,38 +894,143 @@
         </w:tc>
         <w:tc>
           <w:tcPr>
-            <w:tcW w:w="5103" w:type="dxa"/>
-          </w:tcPr>
-          <w:p>
-            <w:r>
-              <w:t>§</w:t>
-            </w:r>
-            <w:r>
-              <w:t>3.2.2 : Ajout de la colonne ID_RECETTE dans la table INSTRUCTION</w:t>
-            </w:r>
-          </w:p>
-        </w:tc>
-        <w:tc>
-          <w:tcPr>
-            <w:tcW w:w="1559" w:type="dxa"/>
-          </w:tcPr>
-          <w:p>
-            <w:r>
-              <w:t>Inidjel Gaetan</w:t>
-            </w:r>
-          </w:p>
-        </w:tc>
-        <w:tc>
-          <w:tcPr>
-            <w:tcW w:w="1524" w:type="dxa"/>
+            <w:tcW w:w="4450" w:type="dxa"/>
+          </w:tcPr>
+          <w:p>
+            <w:r>
+              <w:t>§3.2.2 : Ajout de la colonne ID_RECETTE dans la table INSTRUCTION</w:t>
+            </w:r>
+          </w:p>
+        </w:tc>
+        <w:tc>
+          <w:tcPr>
+            <w:tcW w:w="1526" w:type="dxa"/>
+          </w:tcPr>
+          <w:p>
+            <w:proofErr w:type="spellStart"/>
+            <w:r>
+              <w:t>Inidjel</w:t>
+            </w:r>
+            <w:proofErr w:type="spellEnd"/>
+            <w:r>
+              <w:t xml:space="preserve"> </w:t>
+            </w:r>
+            <w:proofErr w:type="spellStart"/>
+            <w:r>
+              <w:t>Gaetan</w:t>
+            </w:r>
+            <w:proofErr w:type="spellEnd"/>
+          </w:p>
+        </w:tc>
+        <w:tc>
+          <w:tcPr>
+            <w:tcW w:w="1321" w:type="dxa"/>
           </w:tcPr>
           <w:p>
             <w:r>
               <w:t>23/04/2018</w:t>
             </w:r>
-            <w:bookmarkStart w:id="1" w:name="_GoBack"/>
-            <w:bookmarkEnd w:id="1"/>
-          </w:p>
+          </w:p>
+        </w:tc>
+        <w:tc>
+          <w:tcPr>
+            <w:tcW w:w="1055" w:type="dxa"/>
+            <w:vMerge/>
+          </w:tcPr>
+          <w:p/>
+        </w:tc>
+      </w:tr>
+      <w:tr>
+        <w:tc>
+          <w:tcPr>
+            <w:tcW w:w="936" w:type="dxa"/>
+          </w:tcPr>
+          <w:p>
+            <w:r>
+              <w:t>V0.1.3</w:t>
+            </w:r>
+          </w:p>
+        </w:tc>
+        <w:tc>
+          <w:tcPr>
+            <w:tcW w:w="4450" w:type="dxa"/>
+          </w:tcPr>
+          <w:p>
+            <w:r>
+              <w:t>§3.2.1 : Modification table RECETTE</w:t>
+            </w:r>
+          </w:p>
+          <w:p>
+            <w:pPr>
+              <w:pStyle w:val="Paragraphedeliste"/>
+              <w:numPr>
+                <w:ilvl w:val="0"/>
+                <w:numId w:val="11"/>
+              </w:numPr>
+            </w:pPr>
+            <w:proofErr w:type="spellStart"/>
+            <w:r>
+              <w:t>Supression</w:t>
+            </w:r>
+            <w:proofErr w:type="spellEnd"/>
+            <w:r>
+              <w:t xml:space="preserve"> colonne VIT_PAR_POR</w:t>
+            </w:r>
+          </w:p>
+          <w:p>
+            <w:pPr>
+              <w:pStyle w:val="Paragraphedeliste"/>
+              <w:numPr>
+                <w:ilvl w:val="0"/>
+                <w:numId w:val="11"/>
+              </w:numPr>
+            </w:pPr>
+            <w:proofErr w:type="spellStart"/>
+            <w:r>
+              <w:t>Supression</w:t>
+            </w:r>
+            <w:proofErr w:type="spellEnd"/>
+            <w:r>
+              <w:t xml:space="preserve"> colonne MIN_PAR_POR</w:t>
+            </w:r>
+          </w:p>
+        </w:tc>
+        <w:tc>
+          <w:tcPr>
+            <w:tcW w:w="1526" w:type="dxa"/>
+          </w:tcPr>
+          <w:p>
+            <w:proofErr w:type="spellStart"/>
+            <w:r>
+              <w:t>Inidjel</w:t>
+            </w:r>
+            <w:proofErr w:type="spellEnd"/>
+            <w:r>
+              <w:t xml:space="preserve"> </w:t>
+            </w:r>
+            <w:proofErr w:type="spellStart"/>
+            <w:r>
+              <w:t>Gaetan</w:t>
+            </w:r>
+            <w:proofErr w:type="spellEnd"/>
+          </w:p>
+        </w:tc>
+        <w:tc>
+          <w:tcPr>
+            <w:tcW w:w="1321" w:type="dxa"/>
+          </w:tcPr>
+          <w:p>
+            <w:r>
+              <w:t>26/04/2018</w:t>
+            </w:r>
+          </w:p>
+        </w:tc>
+        <w:tc>
+          <w:tcPr>
+            <w:tcW w:w="1055" w:type="dxa"/>
+            <w:vMerge/>
+          </w:tcPr>
+          <w:p/>
         </w:tc>
       </w:tr>
     </w:tbl>
@@ -900,7 +1046,7 @@
           <w:color w:val="000000" w:themeColor="text1"/>
         </w:rPr>
       </w:pPr>
-      <w:bookmarkStart w:id="2" w:name="_Toc511836914"/>
+      <w:bookmarkStart w:id="1" w:name="_Toc511836914"/>
       <w:r>
         <w:rPr>
           <w:color w:val="000000" w:themeColor="text1"/>
@@ -913,7 +1059,7 @@
         </w:rPr>
         <w:t xml:space="preserve"> du projet</w:t>
       </w:r>
-      <w:bookmarkEnd w:id="2"/>
+      <w:bookmarkEnd w:id="1"/>
     </w:p>
     <w:p/>
     <w:p>
@@ -950,14 +1096,14 @@
           <w:color w:val="000000" w:themeColor="text1"/>
         </w:rPr>
       </w:pPr>
-      <w:bookmarkStart w:id="3" w:name="_Toc511836915"/>
+      <w:bookmarkStart w:id="2" w:name="_Toc511836915"/>
       <w:r>
         <w:rPr>
           <w:color w:val="000000" w:themeColor="text1"/>
         </w:rPr>
         <w:t>Architecture</w:t>
       </w:r>
-      <w:bookmarkEnd w:id="3"/>
+      <w:bookmarkEnd w:id="2"/>
     </w:p>
     <w:p/>
     <w:p>
@@ -971,18 +1117,18 @@
           <w:color w:val="000000" w:themeColor="text1"/>
         </w:rPr>
       </w:pPr>
-      <w:bookmarkStart w:id="4" w:name="_Toc511836916"/>
+      <w:bookmarkStart w:id="3" w:name="_Toc511836916"/>
       <w:r>
         <w:rPr>
           <w:color w:val="000000" w:themeColor="text1"/>
         </w:rPr>
         <w:t>Maquette</w:t>
       </w:r>
-      <w:bookmarkEnd w:id="4"/>
+      <w:bookmarkEnd w:id="3"/>
     </w:p>
     <w:p/>
-    <w:bookmarkStart w:id="5" w:name="_MON_1585573353"/>
-    <w:bookmarkEnd w:id="5"/>
+    <w:bookmarkStart w:id="4" w:name="_MON_1585573353"/>
+    <w:bookmarkEnd w:id="4"/>
     <w:p>
       <w:pPr>
         <w:jc w:val="center"/>
@@ -1011,7 +1157,7 @@
           <v:shape id="_x0000_i1025" type="#_x0000_t75" style="width:76.65pt;height:50pt" o:ole="">
             <v:imagedata r:id="rId9" o:title=""/>
           </v:shape>
-          <o:OLEObject Type="Embed" ProgID="Word.Document.12" ShapeID="_x0000_i1025" DrawAspect="Icon" ObjectID="_1586002329" r:id="rId10">
+          <o:OLEObject Type="Embed" ProgID="Word.Document.12" ShapeID="_x0000_i1025" DrawAspect="Icon" ObjectID="_1586243052" r:id="rId10">
             <o:FieldCodes>\s</o:FieldCodes>
           </o:OLEObject>
         </w:object>
@@ -1028,14 +1174,14 @@
           <w:color w:val="000000" w:themeColor="text1"/>
         </w:rPr>
       </w:pPr>
-      <w:bookmarkStart w:id="6" w:name="_Toc511836917"/>
+      <w:bookmarkStart w:id="5" w:name="_Toc511836917"/>
       <w:r>
         <w:rPr>
           <w:color w:val="000000" w:themeColor="text1"/>
         </w:rPr>
         <w:t>Tables</w:t>
       </w:r>
-      <w:bookmarkEnd w:id="6"/>
+      <w:bookmarkEnd w:id="5"/>
     </w:p>
     <w:p/>
     <w:p>
@@ -1219,70 +1365,8 @@
             <w:tcW w:w="2303" w:type="dxa"/>
           </w:tcPr>
           <w:p>
-            <w:r>
-              <w:t>MIN_PAR_POR</w:t>
-            </w:r>
-          </w:p>
-        </w:tc>
-        <w:tc>
-          <w:tcPr>
-            <w:tcW w:w="2303" w:type="dxa"/>
-          </w:tcPr>
-          <w:p>
-            <w:r>
-              <w:t>NUMBER</w:t>
-            </w:r>
-          </w:p>
-        </w:tc>
-        <w:tc>
-          <w:tcPr>
-            <w:tcW w:w="4606" w:type="dxa"/>
-          </w:tcPr>
-          <w:p>
-            <w:r>
-              <w:t>Quantité de minéraux par portion (mg)</w:t>
-            </w:r>
-          </w:p>
-        </w:tc>
-      </w:tr>
-      <w:tr>
-        <w:tc>
-          <w:tcPr>
-            <w:tcW w:w="2303" w:type="dxa"/>
-          </w:tcPr>
-          <w:p>
-            <w:r>
-              <w:t>VIT_PAR_POR</w:t>
-            </w:r>
-          </w:p>
-        </w:tc>
-        <w:tc>
-          <w:tcPr>
-            <w:tcW w:w="2303" w:type="dxa"/>
-          </w:tcPr>
-          <w:p>
-            <w:r>
-              <w:t>NUMBER</w:t>
-            </w:r>
-          </w:p>
-        </w:tc>
-        <w:tc>
-          <w:tcPr>
-            <w:tcW w:w="4606" w:type="dxa"/>
-          </w:tcPr>
-          <w:p>
-            <w:r>
-              <w:t>Quantité de minéraux par portion (mg)</w:t>
-            </w:r>
-          </w:p>
-        </w:tc>
-      </w:tr>
-      <w:tr>
-        <w:tc>
-          <w:tcPr>
-            <w:tcW w:w="2303" w:type="dxa"/>
-          </w:tcPr>
-          <w:p>
+            <w:bookmarkStart w:id="6" w:name="_GoBack"/>
+            <w:bookmarkEnd w:id="6"/>
             <w:r>
               <w:t>TEMPS_PREPA</w:t>
             </w:r>
@@ -2143,6 +2227,119 @@
 <file path=word/numbering.xml><?xml version="1.0" encoding="utf-8"?>
 <w:numbering xmlns:wpc="http://schemas.microsoft.com/office/word/2010/wordprocessingCanvas" xmlns:mc="http://schemas.openxmlformats.org/markup-compatibility/2006" xmlns:o="urn:schemas-microsoft-com:office:office" xmlns:r="http://schemas.openxmlformats.org/officeDocument/2006/relationships" xmlns:m="http://schemas.openxmlformats.org/officeDocument/2006/math" xmlns:v="urn:schemas-microsoft-com:vml" xmlns:wp14="http://schemas.microsoft.com/office/word/2010/wordprocessingDrawing" xmlns:wp="http://schemas.openxmlformats.org/drawingml/2006/wordprocessingDrawing" xmlns:w10="urn:schemas-microsoft-com:office:word" xmlns:w="http://schemas.openxmlformats.org/wordprocessingml/2006/main" xmlns:w14="http://schemas.microsoft.com/office/word/2010/wordml" xmlns:wpg="http://schemas.microsoft.com/office/word/2010/wordprocessingGroup" xmlns:wpi="http://schemas.microsoft.com/office/word/2010/wordprocessingInk" xmlns:wne="http://schemas.microsoft.com/office/word/2006/wordml" xmlns:wps="http://schemas.microsoft.com/office/word/2010/wordprocessingShape" mc:Ignorable="w14 wp14">
   <w:abstractNum w:abstractNumId="0">
+    <w:nsid w:val="106D5A3D"/>
+    <w:multiLevelType w:val="hybridMultilevel"/>
+    <w:tmpl w:val="47FCFAF0"/>
+    <w:lvl w:ilvl="0" w:tplc="040C0001">
+      <w:start w:val="1"/>
+      <w:numFmt w:val="bullet"/>
+      <w:lvlText w:val=""/>
+      <w:lvlJc w:val="left"/>
+      <w:pPr>
+        <w:ind w:left="720" w:hanging="360"/>
+      </w:pPr>
+      <w:rPr>
+        <w:rFonts w:ascii="Symbol" w:hAnsi="Symbol" w:hint="default"/>
+      </w:rPr>
+    </w:lvl>
+    <w:lvl w:ilvl="1" w:tplc="040C0003" w:tentative="1">
+      <w:start w:val="1"/>
+      <w:numFmt w:val="bullet"/>
+      <w:lvlText w:val="o"/>
+      <w:lvlJc w:val="left"/>
+      <w:pPr>
+        <w:ind w:left="1440" w:hanging="360"/>
+      </w:pPr>
+      <w:rPr>
+        <w:rFonts w:ascii="Courier New" w:hAnsi="Courier New" w:cs="Courier New" w:hint="default"/>
+      </w:rPr>
+    </w:lvl>
+    <w:lvl w:ilvl="2" w:tplc="040C0005" w:tentative="1">
+      <w:start w:val="1"/>
+      <w:numFmt w:val="bullet"/>
+      <w:lvlText w:val=""/>
+      <w:lvlJc w:val="left"/>
+      <w:pPr>
+        <w:ind w:left="2160" w:hanging="360"/>
+      </w:pPr>
+      <w:rPr>
+        <w:rFonts w:ascii="Wingdings" w:hAnsi="Wingdings" w:hint="default"/>
+      </w:rPr>
+    </w:lvl>
+    <w:lvl w:ilvl="3" w:tplc="040C0001" w:tentative="1">
+      <w:start w:val="1"/>
+      <w:numFmt w:val="bullet"/>
+      <w:lvlText w:val=""/>
+      <w:lvlJc w:val="left"/>
+      <w:pPr>
+        <w:ind w:left="2880" w:hanging="360"/>
+      </w:pPr>
+      <w:rPr>
+        <w:rFonts w:ascii="Symbol" w:hAnsi="Symbol" w:hint="default"/>
+      </w:rPr>
+    </w:lvl>
+    <w:lvl w:ilvl="4" w:tplc="040C0003" w:tentative="1">
+      <w:start w:val="1"/>
+      <w:numFmt w:val="bullet"/>
+      <w:lvlText w:val="o"/>
+      <w:lvlJc w:val="left"/>
+      <w:pPr>
+        <w:ind w:left="3600" w:hanging="360"/>
+      </w:pPr>
+      <w:rPr>
+        <w:rFonts w:ascii="Courier New" w:hAnsi="Courier New" w:cs="Courier New" w:hint="default"/>
+      </w:rPr>
+    </w:lvl>
+    <w:lvl w:ilvl="5" w:tplc="040C0005" w:tentative="1">
+      <w:start w:val="1"/>
+      <w:numFmt w:val="bullet"/>
+      <w:lvlText w:val=""/>
+      <w:lvlJc w:val="left"/>
+      <w:pPr>
+        <w:ind w:left="4320" w:hanging="360"/>
+      </w:pPr>
+      <w:rPr>
+        <w:rFonts w:ascii="Wingdings" w:hAnsi="Wingdings" w:hint="default"/>
+      </w:rPr>
+    </w:lvl>
+    <w:lvl w:ilvl="6" w:tplc="040C0001" w:tentative="1">
+      <w:start w:val="1"/>
+      <w:numFmt w:val="bullet"/>
+      <w:lvlText w:val=""/>
+      <w:lvlJc w:val="left"/>
+      <w:pPr>
+        <w:ind w:left="5040" w:hanging="360"/>
+      </w:pPr>
+      <w:rPr>
+        <w:rFonts w:ascii="Symbol" w:hAnsi="Symbol" w:hint="default"/>
+      </w:rPr>
+    </w:lvl>
+    <w:lvl w:ilvl="7" w:tplc="040C0003" w:tentative="1">
+      <w:start w:val="1"/>
+      <w:numFmt w:val="bullet"/>
+      <w:lvlText w:val="o"/>
+      <w:lvlJc w:val="left"/>
+      <w:pPr>
+        <w:ind w:left="5760" w:hanging="360"/>
+      </w:pPr>
+      <w:rPr>
+        <w:rFonts w:ascii="Courier New" w:hAnsi="Courier New" w:cs="Courier New" w:hint="default"/>
+      </w:rPr>
+    </w:lvl>
+    <w:lvl w:ilvl="8" w:tplc="040C0005" w:tentative="1">
+      <w:start w:val="1"/>
+      <w:numFmt w:val="bullet"/>
+      <w:lvlText w:val=""/>
+      <w:lvlJc w:val="left"/>
+      <w:pPr>
+        <w:ind w:left="6480" w:hanging="360"/>
+      </w:pPr>
+      <w:rPr>
+        <w:rFonts w:ascii="Wingdings" w:hAnsi="Wingdings" w:hint="default"/>
+      </w:rPr>
+    </w:lvl>
+  </w:abstractNum>
+  <w:abstractNum w:abstractNumId="1">
     <w:nsid w:val="151465FD"/>
     <w:multiLevelType w:val="hybridMultilevel"/>
     <w:tmpl w:val="DF14BE92"/>
@@ -2255,7 +2452,7 @@
       </w:rPr>
     </w:lvl>
   </w:abstractNum>
-  <w:abstractNum w:abstractNumId="1">
+  <w:abstractNum w:abstractNumId="2">
     <w:nsid w:val="162E1E93"/>
     <w:multiLevelType w:val="hybridMultilevel"/>
     <w:tmpl w:val="1ECA7240"/>
@@ -2341,7 +2538,7 @@
       </w:pPr>
     </w:lvl>
   </w:abstractNum>
-  <w:abstractNum w:abstractNumId="2">
+  <w:abstractNum w:abstractNumId="3">
     <w:nsid w:val="1CBD3339"/>
     <w:multiLevelType w:val="multilevel"/>
     <w:tmpl w:val="F1DC1F7E"/>
@@ -2431,7 +2628,7 @@
       </w:pPr>
     </w:lvl>
   </w:abstractNum>
-  <w:abstractNum w:abstractNumId="3">
+  <w:abstractNum w:abstractNumId="4">
     <w:nsid w:val="27F528AA"/>
     <w:multiLevelType w:val="multilevel"/>
     <w:tmpl w:val="040C001F"/>
@@ -2517,7 +2714,7 @@
       </w:pPr>
     </w:lvl>
   </w:abstractNum>
-  <w:abstractNum w:abstractNumId="4">
+  <w:abstractNum w:abstractNumId="5">
     <w:nsid w:val="3344677E"/>
     <w:multiLevelType w:val="multilevel"/>
     <w:tmpl w:val="040C001F"/>
@@ -2603,7 +2800,7 @@
       </w:pPr>
     </w:lvl>
   </w:abstractNum>
-  <w:abstractNum w:abstractNumId="5">
+  <w:abstractNum w:abstractNumId="6">
     <w:nsid w:val="4500611B"/>
     <w:multiLevelType w:val="multilevel"/>
     <w:tmpl w:val="F1DC1F7E"/>
@@ -2693,7 +2890,7 @@
       </w:pPr>
     </w:lvl>
   </w:abstractNum>
-  <w:abstractNum w:abstractNumId="6">
+  <w:abstractNum w:abstractNumId="7">
     <w:nsid w:val="463945D6"/>
     <w:multiLevelType w:val="hybridMultilevel"/>
     <w:tmpl w:val="C3263B08"/>
@@ -2779,7 +2976,7 @@
       </w:pPr>
     </w:lvl>
   </w:abstractNum>
-  <w:abstractNum w:abstractNumId="7">
+  <w:abstractNum w:abstractNumId="8">
     <w:nsid w:val="57A51D74"/>
     <w:multiLevelType w:val="hybridMultilevel"/>
     <w:tmpl w:val="6142A92A"/>
@@ -2892,7 +3089,7 @@
       </w:rPr>
     </w:lvl>
   </w:abstractNum>
-  <w:abstractNum w:abstractNumId="8">
+  <w:abstractNum w:abstractNumId="9">
     <w:nsid w:val="70FF3D6E"/>
     <w:multiLevelType w:val="hybridMultilevel"/>
     <w:tmpl w:val="21D41934"/>
@@ -2978,7 +3175,7 @@
       </w:pPr>
     </w:lvl>
   </w:abstractNum>
-  <w:abstractNum w:abstractNumId="9">
+  <w:abstractNum w:abstractNumId="10">
     <w:nsid w:val="76212B86"/>
     <w:multiLevelType w:val="hybridMultilevel"/>
     <w:tmpl w:val="AA921F7A"/>
@@ -3065,34 +3262,37 @@
     </w:lvl>
   </w:abstractNum>
   <w:num w:numId="1">
+    <w:abstractNumId w:val="2"/>
+  </w:num>
+  <w:num w:numId="2">
+    <w:abstractNumId w:val="5"/>
+  </w:num>
+  <w:num w:numId="3">
+    <w:abstractNumId w:val="9"/>
+  </w:num>
+  <w:num w:numId="4">
+    <w:abstractNumId w:val="10"/>
+  </w:num>
+  <w:num w:numId="5">
+    <w:abstractNumId w:val="8"/>
+  </w:num>
+  <w:num w:numId="6">
+    <w:abstractNumId w:val="6"/>
+  </w:num>
+  <w:num w:numId="7">
     <w:abstractNumId w:val="1"/>
   </w:num>
-  <w:num w:numId="2">
+  <w:num w:numId="8">
     <w:abstractNumId w:val="4"/>
   </w:num>
-  <w:num w:numId="3">
-    <w:abstractNumId w:val="8"/>
-  </w:num>
-  <w:num w:numId="4">
-    <w:abstractNumId w:val="9"/>
-  </w:num>
-  <w:num w:numId="5">
+  <w:num w:numId="9">
     <w:abstractNumId w:val="7"/>
   </w:num>
-  <w:num w:numId="6">
-    <w:abstractNumId w:val="5"/>
-  </w:num>
-  <w:num w:numId="7">
-    <w:abstractNumId w:val="0"/>
-  </w:num>
-  <w:num w:numId="8">
+  <w:num w:numId="10">
     <w:abstractNumId w:val="3"/>
   </w:num>
-  <w:num w:numId="9">
-    <w:abstractNumId w:val="6"/>
-  </w:num>
-  <w:num w:numId="10">
-    <w:abstractNumId w:val="2"/>
+  <w:num w:numId="11">
+    <w:abstractNumId w:val="0"/>
   </w:num>
 </w:numbering>
 </file>
@@ -4513,7 +4713,7 @@
 </file>
 
 <file path=customXml/itemProps1.xml><?xml version="1.0" encoding="utf-8"?>
-<ds:datastoreItem xmlns:ds="http://schemas.openxmlformats.org/officeDocument/2006/customXml" ds:itemID="{EA459440-AD08-4459-B669-3F71FC43D0B0}">
+<ds:datastoreItem xmlns:ds="http://schemas.openxmlformats.org/officeDocument/2006/customXml" ds:itemID="{9D56EAB4-180D-4810-BBE9-A9D16BE2D310}">
   <ds:schemaRefs>
     <ds:schemaRef ds:uri="http://schemas.openxmlformats.org/officeDocument/2006/bibliography"/>
   </ds:schemaRefs>

</xml_diff>